<commit_message>
Nov 2013 resume update.
</commit_message>
<xml_diff>
--- a/Resume.docx
+++ b/Resume.docx
@@ -18,7 +18,6 @@
           <w:docPart w:val="7C314085F419994F9555BFF5A90A078E"/>
         </w:placeholder>
       </w:sdtPr>
-      <w:sdtEndPr/>
       <w:sdtContent>
         <w:sdt>
           <w:sdtPr>
@@ -27,47 +26,25 @@
               <w:docPart w:val="931065BF9511794E8F24AEA179617058"/>
             </w:placeholder>
           </w:sdtPr>
-          <w:sdtEndPr/>
           <w:sdtContent>
             <w:p>
               <w:pPr>
                 <w:pStyle w:val="ListBullet"/>
               </w:pPr>
               <w:r>
+                <w:t xml:space="preserve">Talented software developer with </w:t>
+              </w:r>
+              <w:r>
                 <w:t>8</w:t>
               </w:r>
               <w:r>
                 <w:t>+ years of experience</w:t>
               </w:r>
               <w:r>
-                <w:t xml:space="preserve"> in software development</w:t>
-              </w:r>
-              <w:r>
-                <w:t>,</w:t>
-              </w:r>
-              <w:r>
-                <w:t xml:space="preserve"> in fields </w:t>
-              </w:r>
-              <w:r>
-                <w:t>such as Medical Devices,</w:t>
-              </w:r>
-              <w:r>
-                <w:t xml:space="preserve"> Aerospace, and Defense</w:t>
-              </w:r>
-              <w:r>
-                <w:t xml:space="preserve"> using</w:t>
-              </w:r>
-              <w:r>
-                <w:t xml:space="preserve"> software</w:t>
-              </w:r>
-              <w:r>
-                <w:t xml:space="preserve"> methodologies ranging from Waterfall to Agile</w:t>
-              </w:r>
-              <w:r>
-                <w:t>.</w:t>
-              </w:r>
-              <w:r>
-                <w:t xml:space="preserve"> </w:t>
+                <w:t xml:space="preserve"> in </w:t>
+              </w:r>
+              <w:r>
+                <w:t>numerous fields.</w:t>
               </w:r>
             </w:p>
             <w:p>
@@ -75,7 +52,13 @@
                 <w:pStyle w:val="ListBullet"/>
               </w:pPr>
               <w:r>
-                <w:t>Background in developing desktop and mobile applications using .NET, iOS, and Mono.</w:t>
+                <w:t>Deep b</w:t>
+              </w:r>
+              <w:r>
+                <w:t>ackground in developing desktop</w:t>
+              </w:r>
+              <w:r>
+                <w:t xml:space="preserve"> and mobile applications.</w:t>
               </w:r>
             </w:p>
             <w:p>
@@ -139,6 +122,7 @@
                 <w:rPr>
                   <w:b/>
                 </w:rPr>
+                <w:lastRenderedPageBreak/>
                 <w:t>LANGUAGES</w:t>
               </w:r>
               <w:r>
@@ -161,33 +145,21 @@
                 <w:tab/>
               </w:r>
               <w:r>
+                <w:t xml:space="preserve">Objective-C, </w:t>
+              </w:r>
+              <w:r>
                 <w:t>C#</w:t>
               </w:r>
               <w:r>
-                <w:t>/.NET 4.5</w:t>
-              </w:r>
-              <w:r>
-                <w:t>,</w:t>
-              </w:r>
-              <w:r>
-                <w:t xml:space="preserve"> </w:t>
-              </w:r>
-              <w:r>
-                <w:t>Objective-C</w:t>
-              </w:r>
-              <w:r>
-                <w:t xml:space="preserve">, </w:t>
-              </w:r>
-              <w:r>
-                <w:t>WPF/XAML</w:t>
-              </w:r>
-              <w:r>
-                <w:t xml:space="preserve">, </w:t>
-              </w:r>
-              <w:bookmarkStart w:id="0" w:name="_GoBack"/>
-              <w:bookmarkEnd w:id="0"/>
-              <w:r>
-                <w:t>Python</w:t>
+                <w:t>/</w:t>
+              </w:r>
+              <w:proofErr w:type="gramStart"/>
+              <w:r>
+                <w:t>.NET</w:t>
+              </w:r>
+              <w:proofErr w:type="gramEnd"/>
+              <w:r>
+                <w:t xml:space="preserve"> 4.5</w:t>
               </w:r>
               <w:r>
                 <w:t xml:space="preserve"> </w:t>
@@ -232,28 +204,53 @@
                 <w:t>:</w:t>
               </w:r>
               <w:r>
-                <w:t xml:space="preserve"> Ruby</w:t>
+                <w:t xml:space="preserve"> </w:t>
+              </w:r>
+              <w:r>
+                <w:t>Python</w:t>
+              </w:r>
+              <w:r>
+                <w:t>,</w:t>
+              </w:r>
+              <w:r>
+                <w:t xml:space="preserve"> Ruby,</w:t>
+              </w:r>
+              <w:r>
+                <w:t xml:space="preserve"> </w:t>
+              </w:r>
+              <w:r>
+                <w:t>C/C+</w:t>
+              </w:r>
+              <w:r>
+                <w:t xml:space="preserve">+, Java, </w:t>
+              </w:r>
+              <w:proofErr w:type="spellStart"/>
+              <w:r>
+                <w:t>Clojure</w:t>
+              </w:r>
+              <w:proofErr w:type="spellEnd"/>
+              <w:r>
+                <w:t>, Lisp/Scheme</w:t>
               </w:r>
               <w:r>
                 <w:t xml:space="preserve">, </w:t>
               </w:r>
-              <w:r>
-                <w:t>C/C+</w:t>
-              </w:r>
-              <w:r>
-                <w:t>+, Java, Clojure/Scheme/Lisp</w:t>
-              </w:r>
-              <w:r>
-                <w:t xml:space="preserve">, </w:t>
-              </w:r>
-              <w:r>
-                <w:t>Javascript,</w:t>
+              <w:proofErr w:type="spellStart"/>
+              <w:r>
+                <w:t>Javascript</w:t>
+              </w:r>
+              <w:proofErr w:type="spellEnd"/>
+              <w:r>
+                <w:t>,</w:t>
               </w:r>
               <w:r>
                 <w:t xml:space="preserve"> </w:t>
               </w:r>
               <w:r>
-                <w:t>HTML/CSS</w:t>
+                <w:t>HTML</w:t>
+              </w:r>
+              <w:r>
+                <w:t>5</w:t>
               </w:r>
             </w:p>
             <w:p>
@@ -269,46 +266,43 @@
                 <w:rPr>
                   <w:b/>
                 </w:rPr>
-                <w:t>FRAMEWORKS</w:t>
+                <w:lastRenderedPageBreak/>
+                <w:t>CONCEPTS</w:t>
               </w:r>
               <w:r>
                 <w:tab/>
               </w:r>
               <w:r>
-                <w:t xml:space="preserve">iOS Core Frameworks, </w:t>
-              </w:r>
-              <w:r>
-                <w:t xml:space="preserve">Xamarin, </w:t>
-              </w:r>
-              <w:r>
-                <w:t>.N</w:t>
-              </w:r>
-              <w:r>
-                <w:t xml:space="preserve">ET, </w:t>
-              </w:r>
-              <w:r>
-                <w:t>MEF/</w:t>
-              </w:r>
-              <w:r>
-                <w:t>IOC</w:t>
-              </w:r>
-              <w:r>
-                <w:t>,</w:t>
-              </w:r>
-              <w:r>
-                <w:t xml:space="preserve"> </w:t>
-              </w:r>
-              <w:r>
-                <w:t xml:space="preserve">ASP.NET </w:t>
-              </w:r>
-              <w:r>
-                <w:t>MVC3,</w:t>
-              </w:r>
-              <w:r>
-                <w:t xml:space="preserve"> </w:t>
-              </w:r>
-              <w:r>
-                <w:t>NUnit</w:t>
+                <w:t xml:space="preserve">OOA/OOD, </w:t>
+              </w:r>
+              <w:bookmarkStart w:id="0" w:name="_GoBack"/>
+              <w:bookmarkEnd w:id="0"/>
+              <w:r>
+                <w:t>TDD</w:t>
+              </w:r>
+              <w:r>
+                <w:t xml:space="preserve">, </w:t>
+              </w:r>
+              <w:r>
+                <w:t xml:space="preserve">IOC Containers, </w:t>
+              </w:r>
+              <w:r>
+                <w:t>Design Patterns, MVC</w:t>
+              </w:r>
+              <w:r>
+                <w:t>/MVVM</w:t>
+              </w:r>
+              <w:r>
+                <w:t xml:space="preserve">, </w:t>
+              </w:r>
+              <w:r>
+                <w:t>Asynchronous Programming</w:t>
+              </w:r>
+              <w:r>
+                <w:t>, Agile Development,</w:t>
+              </w:r>
+              <w:r>
+                <w:t xml:space="preserve"> Map/Reduce</w:t>
               </w:r>
             </w:p>
             <w:p>
@@ -324,47 +318,32 @@
                 <w:rPr>
                   <w:b/>
                 </w:rPr>
-                <w:t>CONCEPTS</w:t>
+                <w:t>SOFTWARE</w:t>
               </w:r>
               <w:r>
                 <w:tab/>
               </w:r>
-              <w:r>
-                <w:t>OOA/OOD, Test Dr</w:t>
-              </w:r>
-              <w:r>
-                <w:t xml:space="preserve">iven Design, Design Patterns, MVVM/MVC, </w:t>
-              </w:r>
-              <w:r>
-                <w:t>Asynchronous Programming</w:t>
-              </w:r>
-              <w:r>
-                <w:t>, Agile Development,</w:t>
-              </w:r>
-              <w:r>
-                <w:t xml:space="preserve"> Map/Reduce</w:t>
-              </w:r>
-            </w:p>
-            <w:p>
-              <w:pPr>
-                <w:pStyle w:val="ListBullet"/>
-                <w:numPr>
-                  <w:ilvl w:val="0"/>
-                  <w:numId w:val="0"/>
-                </w:numPr>
-                <w:ind w:left="2160" w:hanging="2160"/>
-              </w:pPr>
-              <w:r>
-                <w:rPr>
-                  <w:b/>
-                </w:rPr>
-                <w:t>SOFTWARE</w:t>
-              </w:r>
-              <w:r>
-                <w:tab/>
-              </w:r>
-              <w:r>
-                <w:t xml:space="preserve">XCode, </w:t>
+              <w:proofErr w:type="spellStart"/>
+              <w:r>
+                <w:t>XCode</w:t>
+              </w:r>
+              <w:proofErr w:type="spellEnd"/>
+              <w:r>
+                <w:t>,</w:t>
+              </w:r>
+              <w:r>
+                <w:t xml:space="preserve"> </w:t>
+              </w:r>
+              <w:proofErr w:type="spellStart"/>
+              <w:r>
+                <w:t>Git</w:t>
+              </w:r>
+              <w:proofErr w:type="spellEnd"/>
+              <w:r>
+                <w:t>,</w:t>
+              </w:r>
+              <w:r>
+                <w:t xml:space="preserve"> </w:t>
               </w:r>
               <w:r>
                 <w:t>Visual Studio</w:t>
@@ -378,33 +357,42 @@
               <w:r>
                 <w:t xml:space="preserve"> </w:t>
               </w:r>
-              <w:r>
-                <w:t>MonoDevelop</w:t>
+              <w:proofErr w:type="spellStart"/>
+              <w:r>
+                <w:t>Xamarin</w:t>
+              </w:r>
+              <w:proofErr w:type="spellEnd"/>
+              <w:r>
+                <w:t xml:space="preserve"> Studio</w:t>
               </w:r>
               <w:r>
                 <w:t xml:space="preserve">, </w:t>
               </w:r>
-              <w:r>
-                <w:t xml:space="preserve">JetBrains </w:t>
-              </w:r>
-              <w:r>
-                <w:t>AppCode/</w:t>
-              </w:r>
-              <w:r>
-                <w:t xml:space="preserve">Resharper/dotTrace, </w:t>
+              <w:proofErr w:type="spellStart"/>
+              <w:r>
+                <w:t>JetBrains</w:t>
+              </w:r>
+              <w:proofErr w:type="spellEnd"/>
+              <w:r>
+                <w:t xml:space="preserve"> </w:t>
+              </w:r>
+              <w:r>
+                <w:t>products</w:t>
+              </w:r>
+              <w:r>
+                <w:t xml:space="preserve">, </w:t>
               </w:r>
               <w:r>
                 <w:t xml:space="preserve">Eclipse, </w:t>
               </w:r>
               <w:r>
-                <w:t xml:space="preserve">Bash/Zsh, </w:t>
-              </w:r>
-              <w:r>
-                <w:t>Git</w:t>
-              </w:r>
-              <w:r>
-                <w:t>, TFS</w:t>
-              </w:r>
+                <w:t>Bash/</w:t>
+              </w:r>
+              <w:proofErr w:type="spellStart"/>
+              <w:r>
+                <w:t>Zsh</w:t>
+              </w:r>
+              <w:proofErr w:type="spellEnd"/>
             </w:p>
           </w:sdtContent>
         </w:sdt>
@@ -440,13 +428,25 @@
           </w:placeholder>
         </w:sdtPr>
         <w:sdtContent>
+          <w:proofErr w:type="spellStart"/>
+          <w:proofErr w:type="gramStart"/>
           <w:r>
             <w:rPr>
               <w:color w:val="849F87" w:themeColor="accent1" w:themeTint="99"/>
               <w:sz w:val="24"/>
               <w:szCs w:val="24"/>
             </w:rPr>
-            <w:t>iOS Consultant</w:t>
+            <w:t>iOS</w:t>
+          </w:r>
+          <w:proofErr w:type="spellEnd"/>
+          <w:proofErr w:type="gramEnd"/>
+          <w:r>
+            <w:rPr>
+              <w:color w:val="849F87" w:themeColor="accent1" w:themeTint="99"/>
+              <w:sz w:val="24"/>
+              <w:szCs w:val="24"/>
+            </w:rPr>
+            <w:t xml:space="preserve"> Consultant</w:t>
           </w:r>
           <w:r>
             <w:rPr>
@@ -456,6 +456,7 @@
             </w:rPr>
             <w:t xml:space="preserve"> – </w:t>
           </w:r>
+          <w:proofErr w:type="spellStart"/>
           <w:r>
             <w:rPr>
               <w:color w:val="849F87" w:themeColor="accent1" w:themeTint="99"/>
@@ -464,6 +465,7 @@
             </w:rPr>
             <w:t>Magenic</w:t>
           </w:r>
+          <w:proofErr w:type="spellEnd"/>
           <w:r>
             <w:rPr>
               <w:color w:val="849F87" w:themeColor="accent1" w:themeTint="99"/>
@@ -562,7 +564,15 @@
         </w:rPr>
       </w:pPr>
       <w:r>
-        <w:t>Primary area of expertise in iOS development.</w:t>
+        <w:t>Helped write a highly customized iPhone/</w:t>
+      </w:r>
+      <w:proofErr w:type="spellStart"/>
+      <w:r>
+        <w:t>iPad</w:t>
+      </w:r>
+      <w:proofErr w:type="spellEnd"/>
+      <w:r>
+        <w:t xml:space="preserve"> app for a large investment bank with over 500,000 net downloads, adding 35k/month.</w:t>
       </w:r>
     </w:p>
     <w:p>
@@ -576,7 +586,65 @@
         </w:rPr>
       </w:pPr>
       <w:r>
-        <w:t>Project experience in Android and cross-platform solutions (primarily leveraging PhoneGap and jQuery mobile).</w:t>
+        <w:t>Sole developer for an enterprise line of business app</w:t>
+      </w:r>
+      <w:r>
+        <w:t xml:space="preserve"> for a large footwear company</w:t>
+      </w:r>
+      <w:r>
+        <w:t>.</w:t>
+      </w:r>
+    </w:p>
+    <w:p>
+      <w:pPr>
+        <w:pStyle w:val="ListBullet"/>
+        <w:rPr>
+          <w:rFonts w:asciiTheme="majorHAnsi" w:eastAsiaTheme="majorEastAsia" w:hAnsiTheme="majorHAnsi" w:cstheme="majorBidi"/>
+          <w:bCs/>
+          <w:color w:val="405242" w:themeColor="accent1"/>
+          <w:sz w:val="22"/>
+        </w:rPr>
+      </w:pPr>
+      <w:r>
+        <w:t xml:space="preserve">Engage with clients and the community through </w:t>
+      </w:r>
+      <w:proofErr w:type="spellStart"/>
+      <w:r>
+        <w:t>Magenic</w:t>
+      </w:r>
+      <w:proofErr w:type="spellEnd"/>
+      <w:r>
+        <w:t xml:space="preserve"> sponsored conferences.</w:t>
+      </w:r>
+    </w:p>
+    <w:p>
+      <w:pPr>
+        <w:pStyle w:val="ListBullet"/>
+        <w:rPr>
+          <w:rFonts w:asciiTheme="majorHAnsi" w:eastAsiaTheme="majorEastAsia" w:hAnsiTheme="majorHAnsi" w:cstheme="majorBidi"/>
+          <w:bCs/>
+          <w:color w:val="405242" w:themeColor="accent1"/>
+          <w:sz w:val="22"/>
+        </w:rPr>
+      </w:pPr>
+      <w:r>
+        <w:t xml:space="preserve">Assist and mentor junior </w:t>
+      </w:r>
+      <w:proofErr w:type="spellStart"/>
+      <w:r>
+        <w:t>Magenic</w:t>
+      </w:r>
+      <w:proofErr w:type="spellEnd"/>
+      <w:r>
+        <w:t xml:space="preserve"> developers in </w:t>
+      </w:r>
+      <w:proofErr w:type="spellStart"/>
+      <w:r>
+        <w:t>iOS</w:t>
+      </w:r>
+      <w:proofErr w:type="spellEnd"/>
+      <w:r>
+        <w:t xml:space="preserve"> development through classes, tutorials, and guidance.</w:t>
       </w:r>
     </w:p>
     <w:p>
@@ -600,15 +668,26 @@
             <w:docPart w:val="B61E49B67913EA4DA953CDD0434E59C0"/>
           </w:placeholder>
         </w:sdtPr>
-        <w:sdtEndPr/>
         <w:sdtContent>
+          <w:proofErr w:type="spellStart"/>
+          <w:proofErr w:type="gramStart"/>
           <w:r>
             <w:rPr>
               <w:color w:val="849F87" w:themeColor="accent1" w:themeTint="99"/>
               <w:sz w:val="24"/>
               <w:szCs w:val="24"/>
             </w:rPr>
-            <w:t>iOS / .NET Developer</w:t>
+            <w:t>iOS</w:t>
+          </w:r>
+          <w:proofErr w:type="spellEnd"/>
+          <w:proofErr w:type="gramEnd"/>
+          <w:r>
+            <w:rPr>
+              <w:color w:val="849F87" w:themeColor="accent1" w:themeTint="99"/>
+              <w:sz w:val="24"/>
+              <w:szCs w:val="24"/>
+            </w:rPr>
+            <w:t xml:space="preserve"> / .NET Developer</w:t>
           </w:r>
           <w:r>
             <w:rPr>
@@ -718,29 +797,22 @@
           <w:r>
             <w:t xml:space="preserve">Research and development of </w:t>
           </w:r>
-          <w:r>
-            <w:t xml:space="preserve">iOS and Android </w:t>
+          <w:proofErr w:type="spellStart"/>
+          <w:r>
+            <w:t>iOS</w:t>
+          </w:r>
+          <w:proofErr w:type="spellEnd"/>
+          <w:r>
+            <w:t xml:space="preserve"> and Android </w:t>
           </w:r>
           <w:r>
             <w:t>mobile applications</w:t>
           </w:r>
           <w:r>
-            <w:t>, ranging from p</w:t>
-          </w:r>
-          <w:r>
-            <w:t>roof-of-concept technology demonstrations</w:t>
-          </w:r>
-          <w:r>
-            <w:t xml:space="preserve"> to patient “ga</w:t>
-          </w:r>
-          <w:r>
-            <w:t>mes” for hearing loss testing</w:t>
-          </w:r>
-          <w:r>
-            <w:t xml:space="preserve"> to state of the art mobile fitting systems</w:t>
-          </w:r>
-          <w:r>
-            <w:t xml:space="preserve">. </w:t>
+            <w:t>.</w:t>
+          </w:r>
+          <w:r>
+            <w:t xml:space="preserve"> </w:t>
           </w:r>
         </w:p>
         <w:p>
@@ -748,13 +820,13 @@
             <w:pStyle w:val="ListBullet"/>
           </w:pPr>
           <w:r>
-            <w:t>Development of an iPhone based hearing aid fitting and control application using advanced Core</w:t>
-          </w:r>
-          <w:r>
-            <w:t xml:space="preserve"> </w:t>
-          </w:r>
-          <w:r>
-            <w:t>Bluetooth libraries.</w:t>
+            <w:t xml:space="preserve">Development of an iPhone based hearing aid fitting and control application using </w:t>
+          </w:r>
+          <w:r>
+            <w:t>BTLE</w:t>
+          </w:r>
+          <w:r>
+            <w:t>.</w:t>
           </w:r>
         </w:p>
         <w:p>
@@ -762,7 +834,15 @@
             <w:pStyle w:val="ListBullet"/>
           </w:pPr>
           <w:r>
-            <w:t xml:space="preserve">Ported key components of our core fitting software to Mono (MonoTouch) for </w:t>
+            <w:t xml:space="preserve">Ported key components of our core fitting software to </w:t>
+          </w:r>
+          <w:proofErr w:type="spellStart"/>
+          <w:r>
+            <w:t>Xamarin</w:t>
+          </w:r>
+          <w:proofErr w:type="spellEnd"/>
+          <w:r>
+            <w:t xml:space="preserve"> for </w:t>
           </w:r>
           <w:r>
             <w:t>“Next Gen”</w:t>
@@ -776,7 +856,31 @@
             <w:pStyle w:val="ListBullet"/>
           </w:pPr>
           <w:r>
-            <w:t>Contributed to key Starkey iOS applications “SoundPoint” and “HearCoach”.</w:t>
+            <w:t xml:space="preserve">Contributed to Starkey </w:t>
+          </w:r>
+          <w:proofErr w:type="spellStart"/>
+          <w:r>
+            <w:t>iOS</w:t>
+          </w:r>
+          <w:proofErr w:type="spellEnd"/>
+          <w:r>
+            <w:t xml:space="preserve"> applications “</w:t>
+          </w:r>
+          <w:proofErr w:type="spellStart"/>
+          <w:r>
+            <w:t>SoundPoint</w:t>
+          </w:r>
+          <w:proofErr w:type="spellEnd"/>
+          <w:r>
+            <w:t>” and “</w:t>
+          </w:r>
+          <w:proofErr w:type="spellStart"/>
+          <w:r>
+            <w:t>HearCoach</w:t>
+          </w:r>
+          <w:proofErr w:type="spellEnd"/>
+          <w:r>
+            <w:t>”.</w:t>
           </w:r>
         </w:p>
         <w:p>
@@ -887,7 +991,6 @@
                 <w:docPart w:val="115CA3B0437C8C4C9432D59308387B8B"/>
               </w:placeholder>
             </w:sdtPr>
-            <w:sdtEndPr/>
             <w:sdtContent>
               <w:r>
                 <w:rPr>
@@ -895,7 +998,23 @@
                   <w:sz w:val="24"/>
                   <w:szCs w:val="24"/>
                 </w:rPr>
-                <w:t>Independent Consultant – Tom Sales LLS</w:t>
+                <w:t xml:space="preserve">Independent, </w:t>
+              </w:r>
+              <w:r>
+                <w:rPr>
+                  <w:color w:val="849F87" w:themeColor="accent1" w:themeTint="99"/>
+                  <w:sz w:val="24"/>
+                  <w:szCs w:val="24"/>
+                </w:rPr>
+                <w:t>Contract</w:t>
+              </w:r>
+              <w:r>
+                <w:rPr>
+                  <w:color w:val="849F87" w:themeColor="accent1" w:themeTint="99"/>
+                  <w:sz w:val="24"/>
+                  <w:szCs w:val="24"/>
+                </w:rPr>
+                <w:t>, and Fun</w:t>
               </w:r>
             </w:sdtContent>
           </w:sdt>
@@ -906,23 +1025,6 @@
               <w:szCs w:val="24"/>
             </w:rPr>
             <w:tab/>
-            <w:t xml:space="preserve">February 2012 – </w:t>
-          </w:r>
-          <w:r>
-            <w:rPr>
-              <w:color w:val="849F87" w:themeColor="accent1" w:themeTint="99"/>
-              <w:sz w:val="24"/>
-              <w:szCs w:val="24"/>
-            </w:rPr>
-            <w:t>July</w:t>
-          </w:r>
-          <w:r>
-            <w:rPr>
-              <w:color w:val="849F87" w:themeColor="accent1" w:themeTint="99"/>
-              <w:sz w:val="24"/>
-              <w:szCs w:val="24"/>
-            </w:rPr>
-            <w:t xml:space="preserve"> 2012</w:t>
           </w:r>
         </w:p>
         <w:p>
@@ -930,7 +1032,37 @@
             <w:pStyle w:val="ListBullet"/>
           </w:pPr>
           <w:r>
-            <w:t>Development of a custom business web application for Line of Sight, LLC</w:t>
+            <w:t xml:space="preserve">Sole </w:t>
+          </w:r>
+          <w:r>
+            <w:t>developer of Seattle journalist</w:t>
+          </w:r>
+          <w:r>
+            <w:t xml:space="preserve"> </w:t>
+          </w:r>
+          <w:proofErr w:type="spellStart"/>
+          <w:r>
+            <w:t>Jenni</w:t>
+          </w:r>
+          <w:proofErr w:type="spellEnd"/>
+          <w:r>
+            <w:t xml:space="preserve"> Hogan’s </w:t>
+          </w:r>
+          <w:proofErr w:type="spellStart"/>
+          <w:r>
+            <w:t>iPad</w:t>
+          </w:r>
+          <w:proofErr w:type="spellEnd"/>
+          <w:r>
+            <w:t xml:space="preserve"> app “</w:t>
+          </w:r>
+          <w:proofErr w:type="spellStart"/>
+          <w:r>
+            <w:t>TVinteract</w:t>
+          </w:r>
+          <w:proofErr w:type="spellEnd"/>
+          <w:r>
+            <w:t>”</w:t>
           </w:r>
         </w:p>
         <w:p>
@@ -938,11 +1070,15 @@
             <w:pStyle w:val="ListBullet"/>
           </w:pPr>
           <w:r>
-            <w:lastRenderedPageBreak/>
-            <w:t>Site developed using ASP.NET MVC3, and hosted on Microsoft’s Azure platform</w:t>
-          </w:r>
-          <w:r>
-            <w:t>.</w:t>
+            <w:t xml:space="preserve">Help Seattle startup Buddy.com with </w:t>
+          </w:r>
+          <w:proofErr w:type="spellStart"/>
+          <w:r>
+            <w:t>iOS</w:t>
+          </w:r>
+          <w:proofErr w:type="spellEnd"/>
+          <w:r>
+            <w:t xml:space="preserve"> and Android API’s</w:t>
           </w:r>
         </w:p>
         <w:p>
@@ -950,7 +1086,15 @@
             <w:pStyle w:val="ListBullet"/>
           </w:pPr>
           <w:r>
-            <w:t>Utilized Entity Framework, MVC3 with Razor, Azure Hosted Services and Database, and HTML/Javascript/jQuery.</w:t>
+            <w:t xml:space="preserve">Create </w:t>
+          </w:r>
+          <w:proofErr w:type="spellStart"/>
+          <w:r>
+            <w:t>Xamarin.iOS</w:t>
+          </w:r>
+          <w:proofErr w:type="spellEnd"/>
+          <w:r>
+            <w:t xml:space="preserve"> bindings for C++ barcode for North Carolina based Upward Technologies.</w:t>
           </w:r>
         </w:p>
       </w:sdtContent>
@@ -976,7 +1120,6 @@
             <w:docPart w:val="5675B03D895FDA4C9E8381BC632DA565"/>
           </w:placeholder>
         </w:sdtPr>
-        <w:sdtEndPr/>
         <w:sdtContent>
           <w:r>
             <w:rPr>
@@ -1005,7 +1148,6 @@
           <w:docPart w:val="55ED9BD9640D5046A9A6E1A01C39F703"/>
         </w:placeholder>
       </w:sdtPr>
-      <w:sdtEndPr/>
       <w:sdtContent>
         <w:p>
           <w:pPr>
@@ -1015,7 +1157,15 @@
             <w:t>Developed a graphical terminal interface</w:t>
           </w:r>
           <w:r>
-            <w:t xml:space="preserve"> (.NET WinForms)</w:t>
+            <w:t xml:space="preserve"> (.NET </w:t>
+          </w:r>
+          <w:proofErr w:type="spellStart"/>
+          <w:r>
+            <w:t>WinForms</w:t>
+          </w:r>
+          <w:proofErr w:type="spellEnd"/>
+          <w:r>
+            <w:t>)</w:t>
           </w:r>
           <w:r>
             <w:t xml:space="preserve"> </w:t>
@@ -1107,7 +1257,6 @@
                 <w:docPart w:val="AAEEEE18F5232548A7C3C9381ED011D3"/>
               </w:placeholder>
             </w:sdtPr>
-            <w:sdtEndPr/>
             <w:sdtContent>
               <w:r>
                 <w:rPr>
@@ -1164,11 +1313,21 @@
           <w:r>
             <w:t xml:space="preserve">, </w:t>
           </w:r>
+          <w:proofErr w:type="spellStart"/>
           <w:r>
             <w:t>ClearCase</w:t>
           </w:r>
-          <w:r>
-            <w:t>, IBM Rational products</w:t>
+          <w:proofErr w:type="spellEnd"/>
+          <w:r>
+            <w:t xml:space="preserve">, </w:t>
+          </w:r>
+          <w:proofErr w:type="gramStart"/>
+          <w:r>
+            <w:t>IBM</w:t>
+          </w:r>
+          <w:proofErr w:type="gramEnd"/>
+          <w:r>
+            <w:t xml:space="preserve"> Rational products</w:t>
           </w:r>
           <w:r>
             <w:t xml:space="preserve"> </w:t>
@@ -1212,7 +1371,6 @@
             <w:docPart w:val="A0A4003354F79448AE94566840E05023"/>
           </w:placeholder>
         </w:sdtPr>
-        <w:sdtEndPr/>
         <w:sdtContent>
           <w:r>
             <w:rPr>
@@ -1298,7 +1456,6 @@
           <w:docPart w:val="D7E18EDB3C5D2D4C9CCA23DE50E5D03A"/>
         </w:placeholder>
       </w:sdtPr>
-      <w:sdtEndPr/>
       <w:sdtContent>
         <w:p>
           <w:pPr>
@@ -1308,13 +1465,35 @@
             <w:t xml:space="preserve">Courses of interest include series in Computer </w:t>
           </w:r>
           <w:r>
-            <w:t>Security, Information Retrieval and</w:t>
+            <w:t>Security, Information Retrieval</w:t>
+          </w:r>
+          <w:r>
+            <w:t>,</w:t>
+          </w:r>
+          <w:r>
+            <w:t xml:space="preserve"> and</w:t>
           </w:r>
           <w:r>
             <w:t xml:space="preserve"> Data Mining.</w:t>
           </w:r>
           <w:r>
             <w:tab/>
+          </w:r>
+        </w:p>
+        <w:p>
+          <w:pPr>
+            <w:pStyle w:val="ListBullet"/>
+          </w:pPr>
+          <w:r>
+            <w:t xml:space="preserve">Teamed up with startup Sa </w:t>
+          </w:r>
+          <w:proofErr w:type="spellStart"/>
+          <w:r>
+            <w:t>Colabra</w:t>
+          </w:r>
+          <w:proofErr w:type="spellEnd"/>
+          <w:r>
+            <w:t xml:space="preserve"> for a senior project leveraging Hadoop to analyze genetic information.</w:t>
           </w:r>
         </w:p>
       </w:sdtContent>
@@ -1340,7 +1519,6 @@
             <w:docPart w:val="9E29372C6F31B74AB0AFDD55AD98263F"/>
           </w:placeholder>
         </w:sdtPr>
-        <w:sdtEndPr/>
         <w:sdtContent>
           <w:r>
             <w:rPr>
@@ -1376,7 +1554,6 @@
           <w:docPart w:val="164A27F9B9AA81498E260CE438664E5C"/>
         </w:placeholder>
       </w:sdtPr>
-      <w:sdtEndPr/>
       <w:sdtContent>
         <w:p>
           <w:pPr>
@@ -1391,6 +1568,30 @@
         </w:p>
       </w:sdtContent>
     </w:sdt>
+    <w:p>
+      <w:pPr>
+        <w:pStyle w:val="Heading1"/>
+      </w:pPr>
+      <w:r>
+        <w:t>Speaker</w:t>
+      </w:r>
+    </w:p>
+    <w:p>
+      <w:pPr>
+        <w:pStyle w:val="ListBullet"/>
+      </w:pPr>
+      <w:r>
+        <w:t xml:space="preserve">Minneapolis Code Master 2013 – Intro to </w:t>
+      </w:r>
+      <w:proofErr w:type="spellStart"/>
+      <w:r>
+        <w:t>iOS</w:t>
+      </w:r>
+      <w:proofErr w:type="spellEnd"/>
+      <w:r>
+        <w:t xml:space="preserve"> 7 development.</w:t>
+      </w:r>
+    </w:p>
     <w:p>
       <w:pPr>
         <w:pStyle w:val="Heading1"/>
@@ -1575,7 +1776,7 @@
               <wp:inline distT="0" distB="0" distL="0" distR="0" wp14:anchorId="2B2444FD" wp14:editId="29776578">
                 <wp:extent cx="138569" cy="137160"/>
                 <wp:effectExtent l="19050" t="19050" r="13831" b="15240"/>
-                <wp:docPr id="21" name="Picture 21" descr="Transparent - small.png"/>
+                <wp:docPr id="1" name="Picture 1" descr="Transparent - small.png"/>
                 <wp:cNvGraphicFramePr>
                   <a:graphicFrameLocks xmlns:a="http://schemas.openxmlformats.org/drawingml/2006/main" noChangeAspect="1"/>
                 </wp:cNvGraphicFramePr>
@@ -1630,7 +1831,7 @@
               <wp:inline distT="0" distB="0" distL="0" distR="0" wp14:anchorId="647C71FA" wp14:editId="152D654E">
                 <wp:extent cx="138569" cy="137160"/>
                 <wp:effectExtent l="19050" t="19050" r="13831" b="15240"/>
-                <wp:docPr id="22" name="Picture 1" descr="Transparent - small.png"/>
+                <wp:docPr id="2" name="Picture 1" descr="Transparent - small.png"/>
                 <wp:cNvGraphicFramePr>
                   <a:graphicFrameLocks xmlns:a="http://schemas.openxmlformats.org/drawingml/2006/main" noChangeAspect="1"/>
                 </wp:cNvGraphicFramePr>
@@ -1688,7 +1889,7 @@
               <wp:inline distT="0" distB="0" distL="0" distR="0" wp14:anchorId="099420E1" wp14:editId="12BE0C6A">
                 <wp:extent cx="138569" cy="137160"/>
                 <wp:effectExtent l="19050" t="19050" r="13831" b="15240"/>
-                <wp:docPr id="23" name="Picture 1" descr="Transparent - small.png"/>
+                <wp:docPr id="3" name="Picture 1" descr="Transparent - small.png"/>
                 <wp:cNvGraphicFramePr>
                   <a:graphicFrameLocks xmlns:a="http://schemas.openxmlformats.org/drawingml/2006/main" noChangeAspect="1"/>
                 </wp:cNvGraphicFramePr>
@@ -1746,7 +1947,7 @@
               <wp:inline distT="0" distB="0" distL="0" distR="0" wp14:anchorId="1FEF0C96" wp14:editId="30C2944F">
                 <wp:extent cx="138569" cy="137160"/>
                 <wp:effectExtent l="19050" t="19050" r="13831" b="15240"/>
-                <wp:docPr id="24" name="Picture 1" descr="Transparent - small.png"/>
+                <wp:docPr id="4" name="Picture 1" descr="Transparent - small.png"/>
                 <wp:cNvGraphicFramePr>
                   <a:graphicFrameLocks xmlns:a="http://schemas.openxmlformats.org/drawingml/2006/main" noChangeAspect="1"/>
                 </wp:cNvGraphicFramePr>
@@ -1804,7 +2005,7 @@
               <wp:inline distT="0" distB="0" distL="0" distR="0" wp14:anchorId="33C06EEB" wp14:editId="786C0D80">
                 <wp:extent cx="138569" cy="137160"/>
                 <wp:effectExtent l="19050" t="19050" r="13831" b="15240"/>
-                <wp:docPr id="25" name="Picture 1" descr="Transparent - small.png"/>
+                <wp:docPr id="5" name="Picture 1" descr="Transparent - small.png"/>
                 <wp:cNvGraphicFramePr>
                   <a:graphicFrameLocks xmlns:a="http://schemas.openxmlformats.org/drawingml/2006/main" noChangeAspect="1"/>
                 </wp:cNvGraphicFramePr>
@@ -1900,7 +2101,7 @@
               <wp:inline distT="0" distB="0" distL="0" distR="0" wp14:anchorId="644EE96C" wp14:editId="425DD33D">
                 <wp:extent cx="138569" cy="137160"/>
                 <wp:effectExtent l="19050" t="19050" r="13831" b="15240"/>
-                <wp:docPr id="26" name="Picture 1" descr="Transparent - small.png"/>
+                <wp:docPr id="6" name="Picture 1" descr="Transparent - small.png"/>
                 <wp:cNvGraphicFramePr>
                   <a:graphicFrameLocks xmlns:a="http://schemas.openxmlformats.org/drawingml/2006/main" noChangeAspect="1"/>
                 </wp:cNvGraphicFramePr>
@@ -1955,7 +2156,7 @@
               <wp:inline distT="0" distB="0" distL="0" distR="0" wp14:anchorId="247DA06E" wp14:editId="02806A91">
                 <wp:extent cx="138569" cy="137160"/>
                 <wp:effectExtent l="19050" t="19050" r="13831" b="15240"/>
-                <wp:docPr id="27" name="Picture 1" descr="Transparent - small.png"/>
+                <wp:docPr id="7" name="Picture 1" descr="Transparent - small.png"/>
                 <wp:cNvGraphicFramePr>
                   <a:graphicFrameLocks xmlns:a="http://schemas.openxmlformats.org/drawingml/2006/main" noChangeAspect="1"/>
                 </wp:cNvGraphicFramePr>
@@ -2013,7 +2214,7 @@
               <wp:inline distT="0" distB="0" distL="0" distR="0" wp14:anchorId="1384DE8C" wp14:editId="6B5A583B">
                 <wp:extent cx="138569" cy="137160"/>
                 <wp:effectExtent l="19050" t="19050" r="13831" b="15240"/>
-                <wp:docPr id="28" name="Picture 1" descr="Transparent - small.png"/>
+                <wp:docPr id="8" name="Picture 1" descr="Transparent - small.png"/>
                 <wp:cNvGraphicFramePr>
                   <a:graphicFrameLocks xmlns:a="http://schemas.openxmlformats.org/drawingml/2006/main" noChangeAspect="1"/>
                 </wp:cNvGraphicFramePr>
@@ -2071,7 +2272,7 @@
               <wp:inline distT="0" distB="0" distL="0" distR="0" wp14:anchorId="03F7C932" wp14:editId="53EE3D15">
                 <wp:extent cx="138569" cy="137160"/>
                 <wp:effectExtent l="19050" t="19050" r="13831" b="15240"/>
-                <wp:docPr id="29" name="Picture 1" descr="Transparent - small.png"/>
+                <wp:docPr id="9" name="Picture 1" descr="Transparent - small.png"/>
                 <wp:cNvGraphicFramePr>
                   <a:graphicFrameLocks xmlns:a="http://schemas.openxmlformats.org/drawingml/2006/main" noChangeAspect="1"/>
                 </wp:cNvGraphicFramePr>
@@ -2129,7 +2330,7 @@
               <wp:inline distT="0" distB="0" distL="0" distR="0" wp14:anchorId="75AA3820" wp14:editId="1E381A3D">
                 <wp:extent cx="138569" cy="137160"/>
                 <wp:effectExtent l="19050" t="19050" r="13831" b="15240"/>
-                <wp:docPr id="30" name="Picture 1" descr="Transparent - small.png"/>
+                <wp:docPr id="10" name="Picture 1" descr="Transparent - small.png"/>
                 <wp:cNvGraphicFramePr>
                   <a:graphicFrameLocks xmlns:a="http://schemas.openxmlformats.org/drawingml/2006/main" noChangeAspect="1"/>
                 </wp:cNvGraphicFramePr>
@@ -2180,13 +2381,13 @@
       <w:spacing w:after="120"/>
     </w:pPr>
     <w:r>
-      <w:t xml:space="preserve">110 West Grant Street Apt 17E </w:t>
+      <w:t xml:space="preserve">501 Main Street SE </w:t>
     </w:r>
     <w:r>
       <w:sym w:font="Wingdings 2" w:char="F097"/>
     </w:r>
     <w:r>
-      <w:t xml:space="preserve"> Minneapolis, Minnesota 55403 </w:t>
+      <w:t xml:space="preserve"> Minneapolis, Minnesota 55414 </w:t>
     </w:r>
     <w:r>
       <w:sym w:font="Wingdings 2" w:char="F097"/>
@@ -2220,13 +2421,23 @@
         <w:sz w:val="20"/>
       </w:rPr>
     </w:pPr>
+    <w:proofErr w:type="spellStart"/>
     <w:r>
       <w:rPr>
         <w:rFonts w:ascii="Collegiate" w:hAnsi="Collegiate"/>
         <w:color w:val="auto"/>
         <w:sz w:val="20"/>
       </w:rPr>
-      <w:t>Github:</w:t>
+      <w:t>Github</w:t>
+    </w:r>
+    <w:proofErr w:type="spellEnd"/>
+    <w:r>
+      <w:rPr>
+        <w:rFonts w:ascii="Collegiate" w:hAnsi="Collegiate"/>
+        <w:color w:val="auto"/>
+        <w:sz w:val="20"/>
+      </w:rPr>
+      <w:t>:</w:t>
     </w:r>
     <w:r>
       <w:rPr>
@@ -2236,6 +2447,7 @@
       </w:rPr>
       <w:t xml:space="preserve"> </w:t>
     </w:r>
+    <w:proofErr w:type="spellStart"/>
     <w:r>
       <w:rPr>
         <w:rFonts w:asciiTheme="majorHAnsi" w:hAnsiTheme="majorHAnsi"/>
@@ -2245,6 +2457,7 @@
       </w:rPr>
       <w:t>eskerber</w:t>
     </w:r>
+    <w:proofErr w:type="spellEnd"/>
     <w:r>
       <w:rPr>
         <w:b/>
@@ -2291,8 +2504,19 @@
         <w:color w:val="377933" w:themeColor="accent2"/>
         <w:sz w:val="20"/>
       </w:rPr>
-      <w:t>@ErikKerber</w:t>
+      <w:t>@</w:t>
     </w:r>
+    <w:proofErr w:type="spellStart"/>
+    <w:r>
+      <w:rPr>
+        <w:rFonts w:asciiTheme="majorHAnsi" w:hAnsiTheme="majorHAnsi"/>
+        <w:b/>
+        <w:color w:val="377933" w:themeColor="accent2"/>
+        <w:sz w:val="20"/>
+      </w:rPr>
+      <w:t>ErikKerber</w:t>
+    </w:r>
+    <w:proofErr w:type="spellEnd"/>
   </w:p>
 </w:hdr>
 </file>
@@ -7083,7 +7307,7 @@
     <w:charset w:val="00"/>
     <w:family w:val="auto"/>
     <w:pitch w:val="variable"/>
-    <w:sig w:usb0="E0002AFF" w:usb1="C0007841" w:usb2="00000009" w:usb3="00000000" w:csb0="000001FF" w:csb1="00000000"/>
+    <w:sig w:usb0="E0002AEF" w:usb1="C0007841" w:usb2="00000009" w:usb3="00000000" w:csb0="000001FF" w:csb1="00000000"/>
   </w:font>
   <w:font w:name="Courier New">
     <w:panose1 w:val="02070309020205020404"/>
@@ -7110,7 +7334,7 @@
     <w:charset w:val="4E"/>
     <w:family w:val="auto"/>
     <w:pitch w:val="variable"/>
-    <w:sig w:usb0="E00002FF" w:usb1="6AC7FDFB" w:usb2="00000012" w:usb3="00000000" w:csb0="0002009F" w:csb1="00000000"/>
+    <w:sig w:usb0="00000001" w:usb1="08070000" w:usb2="00000010" w:usb3="00000000" w:csb0="00020000" w:csb1="00000000"/>
   </w:font>
   <w:font w:name="Tahoma">
     <w:panose1 w:val="020B0604030504040204"/>
@@ -7133,19 +7357,19 @@
     <w:pitch w:val="variable"/>
     <w:sig w:usb0="00000000" w:usb1="10000000" w:usb2="00000000" w:usb3="00000000" w:csb0="80000000" w:csb1="00000000"/>
   </w:font>
+  <w:font w:name="PicoBlackAl">
+    <w:altName w:val="Bernard MT Condensed"/>
+    <w:charset w:val="00"/>
+    <w:family w:val="auto"/>
+    <w:pitch w:val="variable"/>
+    <w:sig w:usb0="00000003" w:usb1="00000000" w:usb2="00000000" w:usb3="00000000" w:csb0="00000001" w:csb1="00000000"/>
+  </w:font>
   <w:font w:name="Collegiate">
     <w:altName w:val="Avenir Light"/>
     <w:charset w:val="00"/>
     <w:family w:val="auto"/>
     <w:pitch w:val="variable"/>
     <w:sig w:usb0="800000AF" w:usb1="1000204A" w:usb2="00000000" w:usb3="00000000" w:csb0="00000011" w:csb1="00000000"/>
-  </w:font>
-  <w:font w:name="PicoBlackAl">
-    <w:altName w:val="Bernard MT Condensed"/>
-    <w:charset w:val="00"/>
-    <w:family w:val="auto"/>
-    <w:pitch w:val="variable"/>
-    <w:sig w:usb0="00000003" w:usb1="00000000" w:usb2="00000000" w:usb3="00000000" w:csb0="00000001" w:csb1="00000000"/>
   </w:font>
   <w:font w:name="Arial">
     <w:panose1 w:val="020B0604020202020204"/>
@@ -7165,13 +7389,13 @@
     <w:charset w:val="4E"/>
     <w:family w:val="auto"/>
     <w:pitch w:val="variable"/>
-    <w:sig w:usb0="E00002FF" w:usb1="6AC7FDFB" w:usb2="00000012" w:usb3="00000000" w:csb0="0002009F" w:csb1="00000000"/>
+    <w:sig w:usb0="00000001" w:usb1="08070000" w:usb2="00000010" w:usb3="00000000" w:csb0="00020000" w:csb1="00000000"/>
   </w:font>
   <w:font w:name="ＭＳ ゴシック">
     <w:charset w:val="4E"/>
     <w:family w:val="auto"/>
     <w:pitch w:val="variable"/>
-    <w:sig w:usb0="E00002FF" w:usb1="6AC7FDFB" w:usb2="00000012" w:usb3="00000000" w:csb0="0002009F" w:csb1="00000000"/>
+    <w:sig w:usb0="00000001" w:usb1="08070000" w:usb2="00000010" w:usb3="00000000" w:csb0="00020000" w:csb1="00000000"/>
   </w:font>
   <w:font w:name="Calibri">
     <w:panose1 w:val="020F0502020204030204"/>
@@ -7233,6 +7457,7 @@
     <w:rsid w:val="00387342"/>
     <w:rsid w:val="006E39DE"/>
     <w:rsid w:val="00733819"/>
+    <w:rsid w:val="00B1154B"/>
     <w:rsid w:val="00D914C7"/>
     <w:rsid w:val="00E8275C"/>
     <w:rsid w:val="00F067D7"/>
@@ -8186,7 +8411,7 @@
 </file>
 
 <file path=customXml/itemProps1.xml><?xml version="1.0" encoding="utf-8"?>
-<ds:datastoreItem xmlns:ds="http://schemas.openxmlformats.org/officeDocument/2006/customXml" ds:itemID="{16DAA977-ED1F-2642-80CE-8298F6BA705C}">
+<ds:datastoreItem xmlns:ds="http://schemas.openxmlformats.org/officeDocument/2006/customXml" ds:itemID="{F71EA2B9-F1D1-014D-A918-DC73A539509C}">
   <ds:schemaRefs>
     <ds:schemaRef ds:uri="http://schemas.openxmlformats.org/officeDocument/2006/bibliography"/>
   </ds:schemaRefs>

</xml_diff>

<commit_message>
Fix code mastery typo
</commit_message>
<xml_diff>
--- a/Resume.docx
+++ b/Resume.docx
@@ -151,15 +151,7 @@
                 <w:t>C#</w:t>
               </w:r>
               <w:r>
-                <w:t>/</w:t>
-              </w:r>
-              <w:proofErr w:type="gramStart"/>
-              <w:r>
-                <w:t>.NET</w:t>
-              </w:r>
-              <w:proofErr w:type="gramEnd"/>
-              <w:r>
-                <w:t xml:space="preserve"> 4.5</w:t>
+                <w:t>/.NET 4.5</w:t>
               </w:r>
               <w:r>
                 <w:t xml:space="preserve"> </w:t>
@@ -222,26 +214,16 @@
                 <w:t>C/C+</w:t>
               </w:r>
               <w:r>
-                <w:t xml:space="preserve">+, Java, </w:t>
+                <w:t>+, Java, Clojure</w:t>
               </w:r>
-              <w:proofErr w:type="spellStart"/>
-              <w:r>
-                <w:t>Clojure</w:t>
-              </w:r>
-              <w:proofErr w:type="spellEnd"/>
               <w:r>
                 <w:t>, Lisp/Scheme</w:t>
               </w:r>
               <w:r>
                 <w:t xml:space="preserve">, </w:t>
               </w:r>
-              <w:proofErr w:type="spellStart"/>
               <w:r>
-                <w:t>Javascript</w:t>
-              </w:r>
-              <w:proofErr w:type="spellEnd"/>
-              <w:r>
-                <w:t>,</w:t>
+                <w:t>Javascript,</w:t>
               </w:r>
               <w:r>
                 <w:t xml:space="preserve"> </w:t>
@@ -275,8 +257,6 @@
               <w:r>
                 <w:t xml:space="preserve">OOA/OOD, </w:t>
               </w:r>
-              <w:bookmarkStart w:id="0" w:name="_GoBack"/>
-              <w:bookmarkEnd w:id="0"/>
               <w:r>
                 <w:t>TDD</w:t>
               </w:r>
@@ -323,24 +303,11 @@
               <w:r>
                 <w:tab/>
               </w:r>
-              <w:proofErr w:type="spellStart"/>
               <w:r>
-                <w:t>XCode</w:t>
-              </w:r>
-              <w:proofErr w:type="spellEnd"/>
-              <w:r>
-                <w:t>,</w:t>
+                <w:t>XCode,</w:t>
               </w:r>
               <w:r>
-                <w:t xml:space="preserve"> </w:t>
-              </w:r>
-              <w:proofErr w:type="spellStart"/>
-              <w:r>
-                <w:t>Git</w:t>
-              </w:r>
-              <w:proofErr w:type="spellEnd"/>
-              <w:r>
-                <w:t>,</w:t>
+                <w:t xml:space="preserve"> Git,</w:t>
               </w:r>
               <w:r>
                 <w:t xml:space="preserve"> </w:t>
@@ -357,24 +324,14 @@
               <w:r>
                 <w:t xml:space="preserve"> </w:t>
               </w:r>
-              <w:proofErr w:type="spellStart"/>
               <w:r>
-                <w:t>Xamarin</w:t>
-              </w:r>
-              <w:proofErr w:type="spellEnd"/>
-              <w:r>
-                <w:t xml:space="preserve"> Studio</w:t>
+                <w:t>Xamarin Studio</w:t>
               </w:r>
               <w:r>
                 <w:t xml:space="preserve">, </w:t>
               </w:r>
-              <w:proofErr w:type="spellStart"/>
               <w:r>
-                <w:t>JetBrains</w:t>
-              </w:r>
-              <w:proofErr w:type="spellEnd"/>
-              <w:r>
-                <w:t xml:space="preserve"> </w:t>
+                <w:t xml:space="preserve">JetBrains </w:t>
               </w:r>
               <w:r>
                 <w:t>products</w:t>
@@ -386,13 +343,8 @@
                 <w:t xml:space="preserve">Eclipse, </w:t>
               </w:r>
               <w:r>
-                <w:t>Bash/</w:t>
+                <w:t>Bash/Zsh</w:t>
               </w:r>
-              <w:proofErr w:type="spellStart"/>
-              <w:r>
-                <w:t>Zsh</w:t>
-              </w:r>
-              <w:proofErr w:type="spellEnd"/>
             </w:p>
           </w:sdtContent>
         </w:sdt>
@@ -428,25 +380,13 @@
           </w:placeholder>
         </w:sdtPr>
         <w:sdtContent>
-          <w:proofErr w:type="spellStart"/>
-          <w:proofErr w:type="gramStart"/>
           <w:r>
             <w:rPr>
               <w:color w:val="849F87" w:themeColor="accent1" w:themeTint="99"/>
               <w:sz w:val="24"/>
               <w:szCs w:val="24"/>
             </w:rPr>
-            <w:t>iOS</w:t>
-          </w:r>
-          <w:proofErr w:type="spellEnd"/>
-          <w:proofErr w:type="gramEnd"/>
-          <w:r>
-            <w:rPr>
-              <w:color w:val="849F87" w:themeColor="accent1" w:themeTint="99"/>
-              <w:sz w:val="24"/>
-              <w:szCs w:val="24"/>
-            </w:rPr>
-            <w:t xml:space="preserve"> Consultant</w:t>
+            <w:t>iOS Consultant</w:t>
           </w:r>
           <w:r>
             <w:rPr>
@@ -456,7 +396,6 @@
             </w:rPr>
             <w:t xml:space="preserve"> – </w:t>
           </w:r>
-          <w:proofErr w:type="spellStart"/>
           <w:r>
             <w:rPr>
               <w:color w:val="849F87" w:themeColor="accent1" w:themeTint="99"/>
@@ -465,7 +404,6 @@
             </w:rPr>
             <w:t>Magenic</w:t>
           </w:r>
-          <w:proofErr w:type="spellEnd"/>
           <w:r>
             <w:rPr>
               <w:color w:val="849F87" w:themeColor="accent1" w:themeTint="99"/>
@@ -564,15 +502,7 @@
         </w:rPr>
       </w:pPr>
       <w:r>
-        <w:t>Helped write a highly customized iPhone/</w:t>
-      </w:r>
-      <w:proofErr w:type="spellStart"/>
-      <w:r>
-        <w:t>iPad</w:t>
-      </w:r>
-      <w:proofErr w:type="spellEnd"/>
-      <w:r>
-        <w:t xml:space="preserve"> app for a large investment bank with over 500,000 net downloads, adding 35k/month.</w:t>
+        <w:t>Helped write a highly customized iPhone/iPad app for a large investment bank with over 500,000 net downloads, adding 35k/month.</w:t>
       </w:r>
     </w:p>
     <w:p>
@@ -606,15 +536,7 @@
         </w:rPr>
       </w:pPr>
       <w:r>
-        <w:t xml:space="preserve">Engage with clients and the community through </w:t>
-      </w:r>
-      <w:proofErr w:type="spellStart"/>
-      <w:r>
-        <w:t>Magenic</w:t>
-      </w:r>
-      <w:proofErr w:type="spellEnd"/>
-      <w:r>
-        <w:t xml:space="preserve"> sponsored conferences.</w:t>
+        <w:t>Engage with clients and the community through Magenic sponsored conferences.</w:t>
       </w:r>
     </w:p>
     <w:p>
@@ -628,23 +550,7 @@
         </w:rPr>
       </w:pPr>
       <w:r>
-        <w:t xml:space="preserve">Assist and mentor junior </w:t>
-      </w:r>
-      <w:proofErr w:type="spellStart"/>
-      <w:r>
-        <w:t>Magenic</w:t>
-      </w:r>
-      <w:proofErr w:type="spellEnd"/>
-      <w:r>
-        <w:t xml:space="preserve"> developers in </w:t>
-      </w:r>
-      <w:proofErr w:type="spellStart"/>
-      <w:r>
-        <w:t>iOS</w:t>
-      </w:r>
-      <w:proofErr w:type="spellEnd"/>
-      <w:r>
-        <w:t xml:space="preserve"> development through classes, tutorials, and guidance.</w:t>
+        <w:t>Assist and mentor junior Magenic developers in iOS development through classes, tutorials, and guidance.</w:t>
       </w:r>
     </w:p>
     <w:p>
@@ -669,25 +575,13 @@
           </w:placeholder>
         </w:sdtPr>
         <w:sdtContent>
-          <w:proofErr w:type="spellStart"/>
-          <w:proofErr w:type="gramStart"/>
           <w:r>
             <w:rPr>
               <w:color w:val="849F87" w:themeColor="accent1" w:themeTint="99"/>
               <w:sz w:val="24"/>
               <w:szCs w:val="24"/>
             </w:rPr>
-            <w:t>iOS</w:t>
-          </w:r>
-          <w:proofErr w:type="spellEnd"/>
-          <w:proofErr w:type="gramEnd"/>
-          <w:r>
-            <w:rPr>
-              <w:color w:val="849F87" w:themeColor="accent1" w:themeTint="99"/>
-              <w:sz w:val="24"/>
-              <w:szCs w:val="24"/>
-            </w:rPr>
-            <w:t xml:space="preserve"> / .NET Developer</w:t>
+            <w:t>iOS / .NET Developer</w:t>
           </w:r>
           <w:r>
             <w:rPr>
@@ -797,13 +691,8 @@
           <w:r>
             <w:t xml:space="preserve">Research and development of </w:t>
           </w:r>
-          <w:proofErr w:type="spellStart"/>
-          <w:r>
-            <w:t>iOS</w:t>
-          </w:r>
-          <w:proofErr w:type="spellEnd"/>
-          <w:r>
-            <w:t xml:space="preserve"> and Android </w:t>
+          <w:r>
+            <w:t xml:space="preserve">iOS and Android </w:t>
           </w:r>
           <w:r>
             <w:t>mobile applications</w:t>
@@ -836,11 +725,9 @@
           <w:r>
             <w:t xml:space="preserve">Ported key components of our core fitting software to </w:t>
           </w:r>
-          <w:proofErr w:type="spellStart"/>
           <w:r>
             <w:t>Xamarin</w:t>
           </w:r>
-          <w:proofErr w:type="spellEnd"/>
           <w:r>
             <w:t xml:space="preserve"> for </w:t>
           </w:r>
@@ -856,31 +743,7 @@
             <w:pStyle w:val="ListBullet"/>
           </w:pPr>
           <w:r>
-            <w:t xml:space="preserve">Contributed to Starkey </w:t>
-          </w:r>
-          <w:proofErr w:type="spellStart"/>
-          <w:r>
-            <w:t>iOS</w:t>
-          </w:r>
-          <w:proofErr w:type="spellEnd"/>
-          <w:r>
-            <w:t xml:space="preserve"> applications “</w:t>
-          </w:r>
-          <w:proofErr w:type="spellStart"/>
-          <w:r>
-            <w:t>SoundPoint</w:t>
-          </w:r>
-          <w:proofErr w:type="spellEnd"/>
-          <w:r>
-            <w:t>” and “</w:t>
-          </w:r>
-          <w:proofErr w:type="spellStart"/>
-          <w:r>
-            <w:t>HearCoach</w:t>
-          </w:r>
-          <w:proofErr w:type="spellEnd"/>
-          <w:r>
-            <w:t>”.</w:t>
+            <w:t>Contributed to Starkey iOS applications “SoundPoint” and “HearCoach”.</w:t>
           </w:r>
         </w:p>
         <w:p>
@@ -1038,31 +901,7 @@
             <w:t>developer of Seattle journalist</w:t>
           </w:r>
           <w:r>
-            <w:t xml:space="preserve"> </w:t>
-          </w:r>
-          <w:proofErr w:type="spellStart"/>
-          <w:r>
-            <w:t>Jenni</w:t>
-          </w:r>
-          <w:proofErr w:type="spellEnd"/>
-          <w:r>
-            <w:t xml:space="preserve"> Hogan’s </w:t>
-          </w:r>
-          <w:proofErr w:type="spellStart"/>
-          <w:r>
-            <w:t>iPad</w:t>
-          </w:r>
-          <w:proofErr w:type="spellEnd"/>
-          <w:r>
-            <w:t xml:space="preserve"> app “</w:t>
-          </w:r>
-          <w:proofErr w:type="spellStart"/>
-          <w:r>
-            <w:t>TVinteract</w:t>
-          </w:r>
-          <w:proofErr w:type="spellEnd"/>
-          <w:r>
-            <w:t>”</w:t>
+            <w:t xml:space="preserve"> Jenni Hogan’s iPad app “TVinteract”</w:t>
           </w:r>
         </w:p>
         <w:p>
@@ -1072,13 +911,8 @@
           <w:r>
             <w:t xml:space="preserve">Help Seattle startup Buddy.com with </w:t>
           </w:r>
-          <w:proofErr w:type="spellStart"/>
-          <w:r>
-            <w:t>iOS</w:t>
-          </w:r>
-          <w:proofErr w:type="spellEnd"/>
-          <w:r>
-            <w:t xml:space="preserve"> and Android API’s</w:t>
+          <w:r>
+            <w:t>iOS and Android API’s</w:t>
           </w:r>
         </w:p>
         <w:p>
@@ -1086,15 +920,7 @@
             <w:pStyle w:val="ListBullet"/>
           </w:pPr>
           <w:r>
-            <w:t xml:space="preserve">Create </w:t>
-          </w:r>
-          <w:proofErr w:type="spellStart"/>
-          <w:r>
-            <w:t>Xamarin.iOS</w:t>
-          </w:r>
-          <w:proofErr w:type="spellEnd"/>
-          <w:r>
-            <w:t xml:space="preserve"> bindings for C++ barcode for North Carolina based Upward Technologies.</w:t>
+            <w:t>Create Xamarin.iOS bindings for C++ barcode for North Carolina based Upward Technologies.</w:t>
           </w:r>
         </w:p>
       </w:sdtContent>
@@ -1157,15 +983,7 @@
             <w:t>Developed a graphical terminal interface</w:t>
           </w:r>
           <w:r>
-            <w:t xml:space="preserve"> (.NET </w:t>
-          </w:r>
-          <w:proofErr w:type="spellStart"/>
-          <w:r>
-            <w:t>WinForms</w:t>
-          </w:r>
-          <w:proofErr w:type="spellEnd"/>
-          <w:r>
-            <w:t>)</w:t>
+            <w:t xml:space="preserve"> (.NET WinForms)</w:t>
           </w:r>
           <w:r>
             <w:t xml:space="preserve"> </w:t>
@@ -1313,21 +1131,11 @@
           <w:r>
             <w:t xml:space="preserve">, </w:t>
           </w:r>
-          <w:proofErr w:type="spellStart"/>
           <w:r>
             <w:t>ClearCase</w:t>
           </w:r>
-          <w:proofErr w:type="spellEnd"/>
-          <w:r>
-            <w:t xml:space="preserve">, </w:t>
-          </w:r>
-          <w:proofErr w:type="gramStart"/>
-          <w:r>
-            <w:t>IBM</w:t>
-          </w:r>
-          <w:proofErr w:type="gramEnd"/>
-          <w:r>
-            <w:t xml:space="preserve"> Rational products</w:t>
+          <w:r>
+            <w:t>, IBM Rational products</w:t>
           </w:r>
           <w:r>
             <w:t xml:space="preserve"> </w:t>
@@ -1485,15 +1293,7 @@
             <w:pStyle w:val="ListBullet"/>
           </w:pPr>
           <w:r>
-            <w:t xml:space="preserve">Teamed up with startup Sa </w:t>
-          </w:r>
-          <w:proofErr w:type="spellStart"/>
-          <w:r>
-            <w:t>Colabra</w:t>
-          </w:r>
-          <w:proofErr w:type="spellEnd"/>
-          <w:r>
-            <w:t xml:space="preserve"> for a senior project leveraging Hadoop to analyze genetic information.</w:t>
+            <w:t>Teamed up with startup Sa Colabra for a senior project leveraging Hadoop to analyze genetic information.</w:t>
           </w:r>
         </w:p>
       </w:sdtContent>
@@ -1581,15 +1381,15 @@
         <w:pStyle w:val="ListBullet"/>
       </w:pPr>
       <w:r>
-        <w:t xml:space="preserve">Minneapolis Code Master 2013 – Intro to </w:t>
+        <w:t>Minneapolis Code Master</w:t>
       </w:r>
-      <w:proofErr w:type="spellStart"/>
       <w:r>
-        <w:t>iOS</w:t>
+        <w:t>y</w:t>
       </w:r>
-      <w:proofErr w:type="spellEnd"/>
+      <w:bookmarkStart w:id="0" w:name="_GoBack"/>
+      <w:bookmarkEnd w:id="0"/>
       <w:r>
-        <w:t xml:space="preserve"> 7 development.</w:t>
+        <w:t xml:space="preserve"> 2013 – Intro to iOS 7 development.</w:t>
       </w:r>
     </w:p>
     <w:p>
@@ -2421,23 +2221,13 @@
         <w:sz w:val="20"/>
       </w:rPr>
     </w:pPr>
-    <w:proofErr w:type="spellStart"/>
     <w:r>
       <w:rPr>
         <w:rFonts w:ascii="Collegiate" w:hAnsi="Collegiate"/>
         <w:color w:val="auto"/>
         <w:sz w:val="20"/>
       </w:rPr>
-      <w:t>Github</w:t>
-    </w:r>
-    <w:proofErr w:type="spellEnd"/>
-    <w:r>
-      <w:rPr>
-        <w:rFonts w:ascii="Collegiate" w:hAnsi="Collegiate"/>
-        <w:color w:val="auto"/>
-        <w:sz w:val="20"/>
-      </w:rPr>
-      <w:t>:</w:t>
+      <w:t>Github:</w:t>
     </w:r>
     <w:r>
       <w:rPr>
@@ -2447,7 +2237,6 @@
       </w:rPr>
       <w:t xml:space="preserve"> </w:t>
     </w:r>
-    <w:proofErr w:type="spellStart"/>
     <w:r>
       <w:rPr>
         <w:rFonts w:asciiTheme="majorHAnsi" w:hAnsiTheme="majorHAnsi"/>
@@ -2457,7 +2246,6 @@
       </w:rPr>
       <w:t>eskerber</w:t>
     </w:r>
-    <w:proofErr w:type="spellEnd"/>
     <w:r>
       <w:rPr>
         <w:b/>
@@ -2504,19 +2292,8 @@
         <w:color w:val="377933" w:themeColor="accent2"/>
         <w:sz w:val="20"/>
       </w:rPr>
-      <w:t>@</w:t>
+      <w:t>@ErikKerber</w:t>
     </w:r>
-    <w:proofErr w:type="spellStart"/>
-    <w:r>
-      <w:rPr>
-        <w:rFonts w:asciiTheme="majorHAnsi" w:hAnsiTheme="majorHAnsi"/>
-        <w:b/>
-        <w:color w:val="377933" w:themeColor="accent2"/>
-        <w:sz w:val="20"/>
-      </w:rPr>
-      <w:t>ErikKerber</w:t>
-    </w:r>
-    <w:proofErr w:type="spellEnd"/>
   </w:p>
 </w:hdr>
 </file>
@@ -7357,19 +7134,19 @@
     <w:pitch w:val="variable"/>
     <w:sig w:usb0="00000000" w:usb1="10000000" w:usb2="00000000" w:usb3="00000000" w:csb0="80000000" w:csb1="00000000"/>
   </w:font>
+  <w:font w:name="Collegiate">
+    <w:altName w:val="Avenir Light"/>
+    <w:charset w:val="00"/>
+    <w:family w:val="auto"/>
+    <w:pitch w:val="variable"/>
+    <w:sig w:usb0="800000AF" w:usb1="1000204A" w:usb2="00000000" w:usb3="00000000" w:csb0="00000011" w:csb1="00000000"/>
+  </w:font>
   <w:font w:name="PicoBlackAl">
     <w:altName w:val="Bernard MT Condensed"/>
     <w:charset w:val="00"/>
     <w:family w:val="auto"/>
     <w:pitch w:val="variable"/>
     <w:sig w:usb0="00000003" w:usb1="00000000" w:usb2="00000000" w:usb3="00000000" w:csb0="00000001" w:csb1="00000000"/>
-  </w:font>
-  <w:font w:name="Collegiate">
-    <w:altName w:val="Avenir Light"/>
-    <w:charset w:val="00"/>
-    <w:family w:val="auto"/>
-    <w:pitch w:val="variable"/>
-    <w:sig w:usb0="800000AF" w:usb1="1000204A" w:usb2="00000000" w:usb3="00000000" w:csb0="00000011" w:csb1="00000000"/>
   </w:font>
   <w:font w:name="Arial">
     <w:panose1 w:val="020B0604020202020204"/>
@@ -8411,7 +8188,7 @@
 </file>
 
 <file path=customXml/itemProps1.xml><?xml version="1.0" encoding="utf-8"?>
-<ds:datastoreItem xmlns:ds="http://schemas.openxmlformats.org/officeDocument/2006/customXml" ds:itemID="{F71EA2B9-F1D1-014D-A918-DC73A539509C}">
+<ds:datastoreItem xmlns:ds="http://schemas.openxmlformats.org/officeDocument/2006/customXml" ds:itemID="{C2EEC357-23E6-D24A-9E83-3E5985C5AD94}">
   <ds:schemaRefs>
     <ds:schemaRef ds:uri="http://schemas.openxmlformats.org/officeDocument/2006/bibliography"/>
   </ds:schemaRefs>

</xml_diff>